<commit_message>
chore: refactor and clean up test files
</commit_message>
<xml_diff>
--- a/test_export/output.docx
+++ b/test_export/output.docx
@@ -8,76 +8,6 @@
       </w:pPr>
       <w:r>
         <w:t>Template Header</w:t>
-      </w:r>
-    </w:p>
-    <w:p>
-      <w:pPr>
-        <w:pStyle w:val="Heading1"/>
-      </w:pPr>
-      <w:r>
-        <w:t>Test Paper</w:t>
-      </w:r>
-    </w:p>
-    <w:p>
-      <w:r>
-        <w:t>This is a paragraph.</w:t>
-      </w:r>
-    </w:p>
-    <w:p>
-      <w:r>
-        <w:drawing>
-          <wp:inline xmlns:a="http://schemas.openxmlformats.org/drawingml/2006/main" xmlns:pic="http://schemas.openxmlformats.org/drawingml/2006/picture">
-            <wp:extent cx="5486400" cy="4114800"/>
-            <wp:docPr id="1" name="Picture 1"/>
-            <wp:cNvGraphicFramePr>
-              <a:graphicFrameLocks noChangeAspect="1"/>
-            </wp:cNvGraphicFramePr>
-            <a:graphic>
-              <a:graphicData uri="http://schemas.openxmlformats.org/drawingml/2006/picture">
-                <pic:pic>
-                  <pic:nvPicPr>
-                    <pic:cNvPr id="0" name="test_plot.png"/>
-                    <pic:cNvPicPr/>
-                  </pic:nvPicPr>
-                  <pic:blipFill>
-                    <a:blip r:embed="rId9"/>
-                    <a:stretch>
-                      <a:fillRect/>
-                    </a:stretch>
-                  </pic:blipFill>
-                  <pic:spPr>
-                    <a:xfrm>
-                      <a:off x="0" y="0"/>
-                      <a:ext cx="5486400" cy="4114800"/>
-                    </a:xfrm>
-                    <a:prstGeom prst="rect"/>
-                  </pic:spPr>
-                </pic:pic>
-              </a:graphicData>
-            </a:graphic>
-          </wp:inline>
-        </w:drawing>
-      </w:r>
-    </w:p>
-    <w:p>
-      <w:pPr>
-        <w:pStyle w:val="Caption"/>
-      </w:pPr>
-      <w:r>
-        <w:t>Test Figure</w:t>
-      </w:r>
-    </w:p>
-    <w:p>
-      <w:pPr>
-        <w:pStyle w:val="Heading2"/>
-      </w:pPr>
-      <w:r>
-        <w:t>Conclusion</w:t>
-      </w:r>
-    </w:p>
-    <w:p>
-      <w:r>
-        <w:t>End of paper.</w:t>
       </w:r>
     </w:p>
     <w:sectPr>

</xml_diff>